<commit_message>
Made the makefile better fit the rubric
</commit_message>
<xml_diff>
--- a/Algorithms/Project2/Time Analysis.docx
+++ b/Algorithms/Project2/Time Analysis.docx
@@ -383,7 +383,13 @@
           </w:tcPr>
           <w:p>
             <w:r>
-              <w:t>3650</w:t>
+              <w:t>3</w:t>
+            </w:r>
+            <w:r>
+              <w:t>,</w:t>
+            </w:r>
+            <w:r>
+              <w:t>650</w:t>
             </w:r>
           </w:p>
         </w:tc>
@@ -405,27 +411,45 @@
           </w:tcPr>
           <w:p>
             <w:r>
-              <w:t>1005</w:t>
-            </w:r>
-          </w:p>
-        </w:tc>
-        <w:tc>
-          <w:tcPr>
-            <w:tcW w:w="2338" w:type="dxa"/>
-          </w:tcPr>
-          <w:p>
-            <w:r>
-              <w:t>1670</w:t>
-            </w:r>
-          </w:p>
-        </w:tc>
-        <w:tc>
-          <w:tcPr>
-            <w:tcW w:w="2338" w:type="dxa"/>
-          </w:tcPr>
-          <w:p>
-            <w:r>
-              <w:t>7702</w:t>
+              <w:t>1</w:t>
+            </w:r>
+            <w:r>
+              <w:t>,</w:t>
+            </w:r>
+            <w:r>
+              <w:t>005</w:t>
+            </w:r>
+          </w:p>
+        </w:tc>
+        <w:tc>
+          <w:tcPr>
+            <w:tcW w:w="2338" w:type="dxa"/>
+          </w:tcPr>
+          <w:p>
+            <w:r>
+              <w:t>1</w:t>
+            </w:r>
+            <w:r>
+              <w:t>,</w:t>
+            </w:r>
+            <w:r>
+              <w:t>670</w:t>
+            </w:r>
+          </w:p>
+        </w:tc>
+        <w:tc>
+          <w:tcPr>
+            <w:tcW w:w="2338" w:type="dxa"/>
+          </w:tcPr>
+          <w:p>
+            <w:r>
+              <w:t>7</w:t>
+            </w:r>
+            <w:r>
+              <w:t>,</w:t>
+            </w:r>
+            <w:r>
+              <w:t>702</w:t>
             </w:r>
           </w:p>
         </w:tc>
@@ -447,27 +471,45 @@
           </w:tcPr>
           <w:p>
             <w:r>
-              <w:t>2009</w:t>
-            </w:r>
-          </w:p>
-        </w:tc>
-        <w:tc>
-          <w:tcPr>
-            <w:tcW w:w="2338" w:type="dxa"/>
-          </w:tcPr>
-          <w:p>
-            <w:r>
-              <w:t>3551</w:t>
-            </w:r>
-          </w:p>
-        </w:tc>
-        <w:tc>
-          <w:tcPr>
-            <w:tcW w:w="2338" w:type="dxa"/>
-          </w:tcPr>
-          <w:p>
-            <w:r>
-              <w:t>16530</w:t>
+              <w:t>2</w:t>
+            </w:r>
+            <w:r>
+              <w:t>,</w:t>
+            </w:r>
+            <w:r>
+              <w:t>009</w:t>
+            </w:r>
+          </w:p>
+        </w:tc>
+        <w:tc>
+          <w:tcPr>
+            <w:tcW w:w="2338" w:type="dxa"/>
+          </w:tcPr>
+          <w:p>
+            <w:r>
+              <w:t>3</w:t>
+            </w:r>
+            <w:r>
+              <w:t>,</w:t>
+            </w:r>
+            <w:r>
+              <w:t>551</w:t>
+            </w:r>
+          </w:p>
+        </w:tc>
+        <w:tc>
+          <w:tcPr>
+            <w:tcW w:w="2338" w:type="dxa"/>
+          </w:tcPr>
+          <w:p>
+            <w:r>
+              <w:t>16</w:t>
+            </w:r>
+            <w:r>
+              <w:t>,</w:t>
+            </w:r>
+            <w:r>
+              <w:t>530</w:t>
             </w:r>
           </w:p>
         </w:tc>
@@ -489,27 +531,45 @@
           </w:tcPr>
           <w:p>
             <w:r>
-              <w:t>4171</w:t>
-            </w:r>
-          </w:p>
-        </w:tc>
-        <w:tc>
-          <w:tcPr>
-            <w:tcW w:w="2338" w:type="dxa"/>
-          </w:tcPr>
-          <w:p>
-            <w:r>
-              <w:t>8679</w:t>
-            </w:r>
-          </w:p>
-        </w:tc>
-        <w:tc>
-          <w:tcPr>
-            <w:tcW w:w="2338" w:type="dxa"/>
-          </w:tcPr>
-          <w:p>
-            <w:r>
-              <w:t>40654</w:t>
+              <w:t>4</w:t>
+            </w:r>
+            <w:r>
+              <w:t>,</w:t>
+            </w:r>
+            <w:r>
+              <w:t>171</w:t>
+            </w:r>
+          </w:p>
+        </w:tc>
+        <w:tc>
+          <w:tcPr>
+            <w:tcW w:w="2338" w:type="dxa"/>
+          </w:tcPr>
+          <w:p>
+            <w:r>
+              <w:t>8</w:t>
+            </w:r>
+            <w:r>
+              <w:t>,</w:t>
+            </w:r>
+            <w:r>
+              <w:t>679</w:t>
+            </w:r>
+          </w:p>
+        </w:tc>
+        <w:tc>
+          <w:tcPr>
+            <w:tcW w:w="2338" w:type="dxa"/>
+          </w:tcPr>
+          <w:p>
+            <w:r>
+              <w:t>40</w:t>
+            </w:r>
+            <w:r>
+              <w:t>,</w:t>
+            </w:r>
+            <w:r>
+              <w:t>654</w:t>
             </w:r>
           </w:p>
         </w:tc>
@@ -602,10 +662,7 @@
               <w:t>Running Time</w:t>
             </w:r>
             <w:r>
-              <w:t xml:space="preserve"> </w:t>
-            </w:r>
-            <w:r>
-              <w:t>(in Milliseconds)</w:t>
+              <w:t xml:space="preserve"> (in Milliseconds)</w:t>
             </w:r>
           </w:p>
         </w:tc>
@@ -895,17 +952,29 @@
           </w:tcPr>
           <w:p>
             <w:r>
-              <w:t>1854</w:t>
-            </w:r>
-          </w:p>
-        </w:tc>
-        <w:tc>
-          <w:tcPr>
-            <w:tcW w:w="2338" w:type="dxa"/>
-          </w:tcPr>
-          <w:p>
-            <w:r>
-              <w:t>6141</w:t>
+              <w:t>1</w:t>
+            </w:r>
+            <w:r>
+              <w:t>,</w:t>
+            </w:r>
+            <w:r>
+              <w:t>854</w:t>
+            </w:r>
+          </w:p>
+        </w:tc>
+        <w:tc>
+          <w:tcPr>
+            <w:tcW w:w="2338" w:type="dxa"/>
+          </w:tcPr>
+          <w:p>
+            <w:r>
+              <w:t>6</w:t>
+            </w:r>
+            <w:r>
+              <w:t>,</w:t>
+            </w:r>
+            <w:r>
+              <w:t>141</w:t>
             </w:r>
           </w:p>
         </w:tc>
@@ -937,17 +1006,29 @@
           </w:tcPr>
           <w:p>
             <w:r>
-              <w:t>3645</w:t>
-            </w:r>
-          </w:p>
-        </w:tc>
-        <w:tc>
-          <w:tcPr>
-            <w:tcW w:w="2338" w:type="dxa"/>
-          </w:tcPr>
-          <w:p>
-            <w:r>
-              <w:t>12210</w:t>
+              <w:t>3</w:t>
+            </w:r>
+            <w:r>
+              <w:t>,</w:t>
+            </w:r>
+            <w:r>
+              <w:t>645</w:t>
+            </w:r>
+          </w:p>
+        </w:tc>
+        <w:tc>
+          <w:tcPr>
+            <w:tcW w:w="2338" w:type="dxa"/>
+          </w:tcPr>
+          <w:p>
+            <w:r>
+              <w:t>12</w:t>
+            </w:r>
+            <w:r>
+              <w:t>,</w:t>
+            </w:r>
+            <w:r>
+              <w:t>210</w:t>
             </w:r>
           </w:p>
         </w:tc>
@@ -969,27 +1050,45 @@
           </w:tcPr>
           <w:p>
             <w:r>
-              <w:t>1149</w:t>
-            </w:r>
-          </w:p>
-        </w:tc>
-        <w:tc>
-          <w:tcPr>
-            <w:tcW w:w="2338" w:type="dxa"/>
-          </w:tcPr>
-          <w:p>
-            <w:r>
-              <w:t>7848</w:t>
-            </w:r>
-          </w:p>
-        </w:tc>
-        <w:tc>
-          <w:tcPr>
-            <w:tcW w:w="2338" w:type="dxa"/>
-          </w:tcPr>
-          <w:p>
-            <w:r>
-              <w:t>23827</w:t>
+              <w:t>1</w:t>
+            </w:r>
+            <w:r>
+              <w:t>,</w:t>
+            </w:r>
+            <w:r>
+              <w:t>149</w:t>
+            </w:r>
+          </w:p>
+        </w:tc>
+        <w:tc>
+          <w:tcPr>
+            <w:tcW w:w="2338" w:type="dxa"/>
+          </w:tcPr>
+          <w:p>
+            <w:r>
+              <w:t>7</w:t>
+            </w:r>
+            <w:r>
+              <w:t>,</w:t>
+            </w:r>
+            <w:r>
+              <w:t>848</w:t>
+            </w:r>
+          </w:p>
+        </w:tc>
+        <w:tc>
+          <w:tcPr>
+            <w:tcW w:w="2338" w:type="dxa"/>
+          </w:tcPr>
+          <w:p>
+            <w:r>
+              <w:t>23</w:t>
+            </w:r>
+            <w:r>
+              <w:t>,</w:t>
+            </w:r>
+            <w:r>
+              <w:t>827</w:t>
             </w:r>
           </w:p>
         </w:tc>
@@ -1011,27 +1110,45 @@
           </w:tcPr>
           <w:p>
             <w:r>
-              <w:t>2325</w:t>
-            </w:r>
-          </w:p>
-        </w:tc>
-        <w:tc>
-          <w:tcPr>
-            <w:tcW w:w="2338" w:type="dxa"/>
-          </w:tcPr>
-          <w:p>
-            <w:r>
-              <w:t>14939</w:t>
-            </w:r>
-          </w:p>
-        </w:tc>
-        <w:tc>
-          <w:tcPr>
-            <w:tcW w:w="2338" w:type="dxa"/>
-          </w:tcPr>
-          <w:p>
-            <w:r>
-              <w:t>47820</w:t>
+              <w:t>2</w:t>
+            </w:r>
+            <w:r>
+              <w:t>,</w:t>
+            </w:r>
+            <w:r>
+              <w:t>325</w:t>
+            </w:r>
+          </w:p>
+        </w:tc>
+        <w:tc>
+          <w:tcPr>
+            <w:tcW w:w="2338" w:type="dxa"/>
+          </w:tcPr>
+          <w:p>
+            <w:r>
+              <w:t>14</w:t>
+            </w:r>
+            <w:r>
+              <w:t>,</w:t>
+            </w:r>
+            <w:r>
+              <w:t>939</w:t>
+            </w:r>
+          </w:p>
+        </w:tc>
+        <w:tc>
+          <w:tcPr>
+            <w:tcW w:w="2338" w:type="dxa"/>
+          </w:tcPr>
+          <w:p>
+            <w:r>
+              <w:t>47</w:t>
+            </w:r>
+            <w:r>
+              <w:t>,</w:t>
+            </w:r>
+            <w:r>
+              <w:t>820</w:t>
             </w:r>
           </w:p>
         </w:tc>
@@ -1127,10 +1244,7 @@
               <w:t>Running Time</w:t>
             </w:r>
             <w:r>
-              <w:t xml:space="preserve"> </w:t>
-            </w:r>
-            <w:r>
-              <w:t>(in Milliseconds)</w:t>
+              <w:t xml:space="preserve"> (in Milliseconds)</w:t>
             </w:r>
           </w:p>
         </w:tc>
@@ -1452,7 +1566,13 @@
           </w:tcPr>
           <w:p>
             <w:r>
-              <w:t>1040</w:t>
+              <w:t>1</w:t>
+            </w:r>
+            <w:r>
+              <w:t>,</w:t>
+            </w:r>
+            <w:r>
+              <w:t>040</w:t>
             </w:r>
           </w:p>
         </w:tc>
@@ -1494,17 +1614,29 @@
           </w:tcPr>
           <w:p>
             <w:r>
-              <w:t>2048</w:t>
-            </w:r>
-          </w:p>
-        </w:tc>
-        <w:tc>
-          <w:tcPr>
-            <w:tcW w:w="2338" w:type="dxa"/>
-          </w:tcPr>
-          <w:p>
-            <w:r>
-              <w:t>1325</w:t>
+              <w:t>2</w:t>
+            </w:r>
+            <w:r>
+              <w:t>,</w:t>
+            </w:r>
+            <w:r>
+              <w:t>048</w:t>
+            </w:r>
+          </w:p>
+        </w:tc>
+        <w:tc>
+          <w:tcPr>
+            <w:tcW w:w="2338" w:type="dxa"/>
+          </w:tcPr>
+          <w:p>
+            <w:r>
+              <w:t>1</w:t>
+            </w:r>
+            <w:r>
+              <w:t>,</w:t>
+            </w:r>
+            <w:r>
+              <w:t>325</w:t>
             </w:r>
           </w:p>
         </w:tc>
@@ -1536,27 +1668,45 @@
           </w:tcPr>
           <w:p>
             <w:r>
-              <w:t>4039</w:t>
-            </w:r>
-          </w:p>
-        </w:tc>
-        <w:tc>
-          <w:tcPr>
-            <w:tcW w:w="2338" w:type="dxa"/>
-          </w:tcPr>
-          <w:p>
-            <w:r>
-              <w:t>1977</w:t>
-            </w:r>
-          </w:p>
-        </w:tc>
-        <w:tc>
-          <w:tcPr>
-            <w:tcW w:w="2338" w:type="dxa"/>
-          </w:tcPr>
-          <w:p>
-            <w:r>
-              <w:t>2020</w:t>
+              <w:t>4</w:t>
+            </w:r>
+            <w:r>
+              <w:t>,</w:t>
+            </w:r>
+            <w:r>
+              <w:t>039</w:t>
+            </w:r>
+          </w:p>
+        </w:tc>
+        <w:tc>
+          <w:tcPr>
+            <w:tcW w:w="2338" w:type="dxa"/>
+          </w:tcPr>
+          <w:p>
+            <w:r>
+              <w:t>1</w:t>
+            </w:r>
+            <w:r>
+              <w:t>,</w:t>
+            </w:r>
+            <w:r>
+              <w:t>977</w:t>
+            </w:r>
+          </w:p>
+        </w:tc>
+        <w:tc>
+          <w:tcPr>
+            <w:tcW w:w="2338" w:type="dxa"/>
+          </w:tcPr>
+          <w:p>
+            <w:r>
+              <w:t>2</w:t>
+            </w:r>
+            <w:r>
+              <w:t>,</w:t>
+            </w:r>
+            <w:r>
+              <w:t>020</w:t>
             </w:r>
           </w:p>
         </w:tc>
@@ -1736,10 +1886,7 @@
               <w:t>Running Time</w:t>
             </w:r>
             <w:r>
-              <w:t xml:space="preserve"> </w:t>
-            </w:r>
-            <w:r>
-              <w:t>(in Milliseconds)</w:t>
+              <w:t xml:space="preserve"> (in Milliseconds)</w:t>
             </w:r>
           </w:p>
         </w:tc>
@@ -2061,7 +2208,13 @@
           </w:tcPr>
           <w:p>
             <w:r>
-              <w:t>1057</w:t>
+              <w:t>1</w:t>
+            </w:r>
+            <w:r>
+              <w:t>,</w:t>
+            </w:r>
+            <w:r>
+              <w:t>057</w:t>
             </w:r>
           </w:p>
         </w:tc>
@@ -2103,7 +2256,13 @@
           </w:tcPr>
           <w:p>
             <w:r>
-              <w:t>2205</w:t>
+              <w:t>2</w:t>
+            </w:r>
+            <w:r>
+              <w:t>,</w:t>
+            </w:r>
+            <w:r>
+              <w:t>205</w:t>
             </w:r>
           </w:p>
         </w:tc>
@@ -2145,7 +2304,13 @@
           </w:tcPr>
           <w:p>
             <w:r>
-              <w:t>4333</w:t>
+              <w:t>4</w:t>
+            </w:r>
+            <w:r>
+              <w:t>,</w:t>
+            </w:r>
+            <w:r>
+              <w:t>333</w:t>
             </w:r>
           </w:p>
         </w:tc>
@@ -2489,11 +2654,17 @@
             <w:tcW w:w="2338" w:type="dxa"/>
           </w:tcPr>
           <w:p>
-            <w:proofErr w:type="gramStart"/>
             <w:r>
               <w:t>O(</w:t>
             </w:r>
-            <w:proofErr w:type="gramEnd"/>
+            <w:proofErr w:type="spellStart"/>
+            <w:r>
+              <w:t>nlogn</w:t>
+            </w:r>
+            <w:proofErr w:type="spellEnd"/>
+            <w:r>
+              <w:t>)</w:t>
+            </w:r>
           </w:p>
         </w:tc>
         <w:tc>
@@ -2647,18 +2818,27 @@
         <w:t>2</w:t>
       </w:r>
       <w:r>
-        <w:t xml:space="preserve">)). Lastly, the Jarvis March was in between them, operating </w:t>
+        <w:t xml:space="preserve">)). Lastly, the Jarvis March was in between them, operating closer to the Graham Scan than the Quickhull. This means that its runtime must’ve been </w:t>
       </w:r>
-      <w:bookmarkStart w:id="0" w:name="_GoBack"/>
-      <w:bookmarkEnd w:id="0"/>
       <w:r>
-        <w:t xml:space="preserve">closer to the Graham Scan than the Quickhull. This means that its runtime must’ve </w:t>
+        <w:t>O(</w:t>
       </w:r>
-      <w:proofErr w:type="gramStart"/>
+      <w:proofErr w:type="spellStart"/>
       <w:r>
-        <w:t>been ???</w:t>
+        <w:t>nlogn</w:t>
       </w:r>
-      <w:proofErr w:type="gramEnd"/>
+      <w:proofErr w:type="spellEnd"/>
+      <w:r>
+        <w:t xml:space="preserve">), especially since it was much closer to Graham Scan’s time than </w:t>
+      </w:r>
+      <w:proofErr w:type="spellStart"/>
+      <w:r>
+        <w:t>Quickhull’s</w:t>
+      </w:r>
+      <w:proofErr w:type="spellEnd"/>
+      <w:r>
+        <w:t xml:space="preserve"> time.</w:t>
+      </w:r>
     </w:p>
     <w:p>
       <w:pPr>
@@ -2704,13 +2884,33 @@
         <w:t>2</w:t>
       </w:r>
       <w:r>
-        <w:t xml:space="preserve">)). Lastly, the Jarvis March was in between them, operating almost in the middle but slightly closer to the Graham Scan than the Quickhull. This means that its runtime must’ve </w:t>
+        <w:t xml:space="preserve">)). Lastly, the Jarvis March was in between them, operating almost in the middle but slightly closer to the Graham Scan than the Quickhull. </w:t>
       </w:r>
-      <w:proofErr w:type="gramStart"/>
       <w:r>
-        <w:t>been ???</w:t>
+        <w:t xml:space="preserve">This must have been a slightly worse case for Jarvis March, since it operated a little worse than it did during Points within a Circle. It still </w:t>
       </w:r>
-      <w:proofErr w:type="gramEnd"/>
+      <w:r>
+        <w:t>fits</w:t>
+      </w:r>
+      <w:r>
+        <w:t xml:space="preserve"> </w:t>
+      </w:r>
+      <w:r>
+        <w:t>with</w:t>
+      </w:r>
+      <w:bookmarkStart w:id="0" w:name="_GoBack"/>
+      <w:bookmarkEnd w:id="0"/>
+      <w:r>
+        <w:t xml:space="preserve"> O(</w:t>
+      </w:r>
+      <w:proofErr w:type="spellStart"/>
+      <w:r>
+        <w:t>nlogn</w:t>
+      </w:r>
+      <w:proofErr w:type="spellEnd"/>
+      <w:r>
+        <w:t>), however.</w:t>
+      </w:r>
     </w:p>
     <w:p>
       <w:pPr>

</xml_diff>